<commit_message>
software arch and design - improved
make necessary changes if you find any
</commit_message>
<xml_diff>
--- a/presentation slides/software arch and design - presentation 2.docx
+++ b/presentation slides/software arch and design - presentation 2.docx
@@ -7,15 +7,17 @@
         <w:rPr>
           <w:rFonts w:ascii="Times New Roman" w:hAnsi="Times New Roman" w:cs="Times New Roman"/>
           <w:b/>
-          <w:sz w:val="24"/>
-          <w:lang w:val="en-GB"/>
-        </w:rPr>
-      </w:pPr>
-      <w:r>
-        <w:rPr>
-          <w:rFonts w:ascii="Times New Roman" w:hAnsi="Times New Roman" w:cs="Times New Roman"/>
-          <w:b/>
-          <w:sz w:val="24"/>
+          <w:sz w:val="28"/>
+          <w:u w:val="single"/>
+          <w:lang w:val="en-GB"/>
+        </w:rPr>
+      </w:pPr>
+      <w:r>
+        <w:rPr>
+          <w:rFonts w:ascii="Times New Roman" w:hAnsi="Times New Roman" w:cs="Times New Roman"/>
+          <w:b/>
+          <w:sz w:val="28"/>
+          <w:u w:val="single"/>
           <w:lang w:val="en-GB"/>
         </w:rPr>
         <w:t>Software architecture</w:t>
@@ -24,7 +26,8 @@
         <w:rPr>
           <w:rFonts w:ascii="Times New Roman" w:hAnsi="Times New Roman" w:cs="Times New Roman"/>
           <w:b/>
-          <w:sz w:val="24"/>
+          <w:sz w:val="28"/>
+          <w:u w:val="single"/>
           <w:lang w:val="en-GB"/>
         </w:rPr>
         <w:t xml:space="preserve"> (high-level/architectural design</w:t>
@@ -33,7 +36,8 @@
         <w:rPr>
           <w:rFonts w:ascii="Times New Roman" w:hAnsi="Times New Roman" w:cs="Times New Roman"/>
           <w:b/>
-          <w:sz w:val="24"/>
+          <w:sz w:val="28"/>
+          <w:u w:val="single"/>
           <w:lang w:val="en-GB"/>
         </w:rPr>
         <w:t xml:space="preserve"> + main design decisions</w:t>
@@ -42,7 +46,8 @@
         <w:rPr>
           <w:rFonts w:ascii="Times New Roman" w:hAnsi="Times New Roman" w:cs="Times New Roman"/>
           <w:b/>
-          <w:sz w:val="24"/>
+          <w:sz w:val="28"/>
+          <w:u w:val="single"/>
           <w:lang w:val="en-GB"/>
         </w:rPr>
         <w:t>)</w:t>
@@ -277,15 +282,7 @@
           <w:sz w:val="24"/>
           <w:lang w:val="en-GB"/>
         </w:rPr>
-        <w:t>AngularJS</w:t>
-      </w:r>
-      <w:r>
-        <w:rPr>
-          <w:rFonts w:ascii="Times New Roman" w:hAnsi="Times New Roman" w:cs="Times New Roman"/>
-          <w:sz w:val="24"/>
-          <w:lang w:val="en-GB"/>
-        </w:rPr>
-        <w:t xml:space="preserve">, </w:t>
+        <w:t xml:space="preserve">AngularJS, </w:t>
       </w:r>
       <w:r>
         <w:rPr>
@@ -565,7 +562,25 @@
           <w:sz w:val="24"/>
           <w:lang w:val="en-GB"/>
         </w:rPr>
-        <w:t>Motivation of the design choices and how the requirements have affected the design choices</w:t>
+        <w:t xml:space="preserve">Motivation of the design choices and how the </w:t>
+      </w:r>
+      <w:r>
+        <w:rPr>
+          <w:rFonts w:ascii="Times New Roman" w:hAnsi="Times New Roman" w:cs="Times New Roman"/>
+          <w:b/>
+          <w:sz w:val="24"/>
+          <w:lang w:val="en-GB"/>
+        </w:rPr>
+        <w:t xml:space="preserve">client’s </w:t>
+      </w:r>
+      <w:r>
+        <w:rPr>
+          <w:rFonts w:ascii="Times New Roman" w:hAnsi="Times New Roman" w:cs="Times New Roman"/>
+          <w:b/>
+          <w:sz w:val="24"/>
+          <w:lang w:val="en-GB"/>
+        </w:rPr>
+        <w:t>requirements have affected the design choices</w:t>
       </w:r>
     </w:p>
     <w:p>
@@ -597,8 +612,6 @@
         </w:rPr>
         <w:t xml:space="preserve">commonly </w:t>
       </w:r>
-      <w:bookmarkStart w:id="1" w:name="_GoBack"/>
-      <w:bookmarkEnd w:id="1"/>
       <w:r>
         <w:rPr>
           <w:rFonts w:ascii="Times New Roman" w:hAnsi="Times New Roman" w:cs="Times New Roman"/>
@@ -658,19 +671,36 @@
     </w:p>
     <w:p>
       <w:pPr>
+        <w:pStyle w:val="Liststycke"/>
+        <w:numPr>
+          <w:ilvl w:val="0"/>
+          <w:numId w:val="1"/>
+        </w:numPr>
         <w:tabs>
           <w:tab w:val="left" w:pos="1496"/>
         </w:tabs>
         <w:rPr>
           <w:rFonts w:ascii="Times New Roman" w:hAnsi="Times New Roman" w:cs="Times New Roman"/>
-          <w:b/>
-          <w:sz w:val="24"/>
-          <w:lang w:val="en-GB"/>
-        </w:rPr>
-      </w:pPr>
-    </w:p>
-    <w:p>
-      <w:pPr>
+          <w:sz w:val="24"/>
+          <w:lang w:val="en-GB"/>
+        </w:rPr>
+      </w:pPr>
+      <w:r>
+        <w:rPr>
+          <w:rFonts w:ascii="Times New Roman" w:hAnsi="Times New Roman" w:cs="Times New Roman"/>
+          <w:sz w:val="24"/>
+          <w:lang w:val="en-GB"/>
+        </w:rPr>
+        <w:t>We needed a database because the client wanted the following requirements:</w:t>
+      </w:r>
+    </w:p>
+    <w:p>
+      <w:pPr>
+        <w:pStyle w:val="Liststycke"/>
+        <w:numPr>
+          <w:ilvl w:val="0"/>
+          <w:numId w:val="2"/>
+        </w:numPr>
         <w:tabs>
           <w:tab w:val="left" w:pos="1496"/>
         </w:tabs>
@@ -681,33 +711,749 @@
           <w:lang w:val="en-GB"/>
         </w:rPr>
       </w:pPr>
-    </w:p>
-    <w:p>
-      <w:pPr>
-        <w:rPr>
-          <w:rFonts w:ascii="Times New Roman" w:hAnsi="Times New Roman" w:cs="Times New Roman"/>
+      <w:r>
+        <w:rPr>
+          <w:rFonts w:ascii="Times New Roman" w:hAnsi="Times New Roman" w:cs="Times New Roman"/>
+          <w:b/>
+          <w:sz w:val="24"/>
+          <w:lang w:val="en-GB"/>
+        </w:rPr>
+        <w:t>Update the default input vales, guiding texts etc. by uploading an Excel file</w:t>
+      </w:r>
+      <w:r>
+        <w:rPr>
+          <w:rFonts w:ascii="Times New Roman" w:hAnsi="Times New Roman" w:cs="Times New Roman"/>
+          <w:b/>
+          <w:sz w:val="24"/>
+          <w:lang w:val="en-GB"/>
+        </w:rPr>
+        <w:t xml:space="preserve"> </w:t>
+      </w:r>
+      <w:r>
+        <w:rPr>
+          <w:rFonts w:ascii="Times New Roman" w:hAnsi="Times New Roman" w:cs="Times New Roman"/>
+          <w:sz w:val="24"/>
+          <w:lang w:val="en-GB"/>
+        </w:rPr>
+        <w:t>(needed to store all this data somewhere for the users to be able to retrieve it when using the website)</w:t>
+      </w:r>
+    </w:p>
+    <w:p>
+      <w:pPr>
+        <w:pStyle w:val="Liststycke"/>
+        <w:tabs>
+          <w:tab w:val="left" w:pos="1496"/>
+        </w:tabs>
+        <w:rPr>
+          <w:rFonts w:ascii="Times New Roman" w:hAnsi="Times New Roman" w:cs="Times New Roman"/>
+          <w:sz w:val="24"/>
+          <w:lang w:val="en-GB"/>
+        </w:rPr>
+      </w:pPr>
+    </w:p>
+    <w:p>
+      <w:pPr>
+        <w:pStyle w:val="Liststycke"/>
+        <w:numPr>
+          <w:ilvl w:val="0"/>
+          <w:numId w:val="2"/>
+        </w:numPr>
+        <w:tabs>
+          <w:tab w:val="left" w:pos="1496"/>
+        </w:tabs>
+        <w:rPr>
+          <w:rFonts w:ascii="Times New Roman" w:hAnsi="Times New Roman" w:cs="Times New Roman"/>
+          <w:sz w:val="24"/>
+          <w:lang w:val="en-GB"/>
+        </w:rPr>
+      </w:pPr>
+      <w:r>
+        <w:rPr>
+          <w:rFonts w:ascii="Times New Roman" w:hAnsi="Times New Roman" w:cs="Times New Roman"/>
+          <w:b/>
+          <w:sz w:val="24"/>
+          <w:lang w:val="en-GB"/>
+        </w:rPr>
+        <w:t>Switch language</w:t>
+      </w:r>
+      <w:r>
+        <w:rPr>
+          <w:rFonts w:ascii="Times New Roman" w:hAnsi="Times New Roman" w:cs="Times New Roman"/>
+          <w:sz w:val="24"/>
+          <w:lang w:val="en-GB"/>
+        </w:rPr>
+        <w:t xml:space="preserve"> </w:t>
+      </w:r>
+      <w:r>
+        <w:rPr>
+          <w:rFonts w:ascii="Times New Roman" w:hAnsi="Times New Roman" w:cs="Times New Roman"/>
+          <w:sz w:val="24"/>
+          <w:lang w:val="en-GB"/>
+        </w:rPr>
+        <w:t xml:space="preserve">(one </w:t>
+      </w:r>
+      <w:r>
+        <w:rPr>
+          <w:rFonts w:ascii="Times New Roman" w:hAnsi="Times New Roman" w:cs="Times New Roman"/>
+          <w:sz w:val="24"/>
+          <w:lang w:val="en-GB"/>
+        </w:rPr>
+        <w:t>column for Swedish, and one column for the English – easy way)</w:t>
+      </w:r>
+    </w:p>
+    <w:p>
+      <w:pPr>
+        <w:pStyle w:val="Liststycke"/>
+        <w:numPr>
+          <w:ilvl w:val="0"/>
+          <w:numId w:val="2"/>
+        </w:numPr>
+        <w:tabs>
+          <w:tab w:val="left" w:pos="1496"/>
+        </w:tabs>
+        <w:rPr>
+          <w:rFonts w:ascii="Times New Roman" w:hAnsi="Times New Roman" w:cs="Times New Roman"/>
+          <w:b/>
+          <w:sz w:val="24"/>
+          <w:lang w:val="en-GB"/>
+        </w:rPr>
+      </w:pPr>
+      <w:r>
+        <w:rPr>
+          <w:rFonts w:ascii="Times New Roman" w:hAnsi="Times New Roman" w:cs="Times New Roman"/>
+          <w:b/>
+          <w:sz w:val="24"/>
+          <w:lang w:val="en-GB"/>
+        </w:rPr>
+        <w:t>Save calculated results</w:t>
+      </w:r>
+      <w:r>
+        <w:rPr>
+          <w:rFonts w:ascii="Times New Roman" w:hAnsi="Times New Roman" w:cs="Times New Roman"/>
+          <w:b/>
+          <w:sz w:val="24"/>
+          <w:lang w:val="en-GB"/>
+        </w:rPr>
+        <w:t xml:space="preserve"> </w:t>
+      </w:r>
+      <w:r>
+        <w:rPr>
+          <w:rFonts w:ascii="Times New Roman" w:hAnsi="Times New Roman" w:cs="Times New Roman"/>
+          <w:sz w:val="24"/>
+          <w:lang w:val="en-GB"/>
+        </w:rPr>
+        <w:t>(need to be able to save the previous results efficiently somewhere)</w:t>
+      </w:r>
+    </w:p>
+    <w:p>
+      <w:pPr>
+        <w:pStyle w:val="Liststycke"/>
+        <w:numPr>
+          <w:ilvl w:val="0"/>
+          <w:numId w:val="2"/>
+        </w:numPr>
+        <w:tabs>
+          <w:tab w:val="left" w:pos="1496"/>
+        </w:tabs>
+        <w:rPr>
+          <w:rFonts w:ascii="Times New Roman" w:hAnsi="Times New Roman" w:cs="Times New Roman"/>
+          <w:b/>
+          <w:sz w:val="24"/>
+          <w:lang w:val="en-GB"/>
+        </w:rPr>
+      </w:pPr>
+      <w:r>
+        <w:rPr>
+          <w:rFonts w:ascii="Times New Roman" w:hAnsi="Times New Roman" w:cs="Times New Roman"/>
+          <w:b/>
+          <w:sz w:val="24"/>
+          <w:lang w:val="en-GB"/>
+        </w:rPr>
+        <w:t>Compare two results</w:t>
+      </w:r>
+      <w:r>
+        <w:rPr>
+          <w:rFonts w:ascii="Times New Roman" w:hAnsi="Times New Roman" w:cs="Times New Roman"/>
+          <w:b/>
+          <w:sz w:val="24"/>
+          <w:lang w:val="en-GB"/>
+        </w:rPr>
+        <w:t xml:space="preserve"> </w:t>
+      </w:r>
+      <w:r>
+        <w:rPr>
+          <w:rFonts w:ascii="Times New Roman" w:hAnsi="Times New Roman" w:cs="Times New Roman"/>
+          <w:sz w:val="24"/>
+          <w:lang w:val="en-GB"/>
+        </w:rPr>
+        <w:t xml:space="preserve">(need </w:t>
+      </w:r>
+      <w:r>
+        <w:rPr>
+          <w:rFonts w:ascii="Times New Roman" w:hAnsi="Times New Roman" w:cs="Times New Roman"/>
+          <w:sz w:val="24"/>
+          <w:lang w:val="en-GB"/>
+        </w:rPr>
+        <w:t xml:space="preserve">to retrieve </w:t>
+      </w:r>
+      <w:r>
+        <w:rPr>
+          <w:rFonts w:ascii="Times New Roman" w:hAnsi="Times New Roman" w:cs="Times New Roman"/>
+          <w:sz w:val="24"/>
+          <w:lang w:val="en-GB"/>
+        </w:rPr>
+        <w:t>the previous</w:t>
+      </w:r>
+      <w:r>
+        <w:rPr>
+          <w:rFonts w:ascii="Times New Roman" w:hAnsi="Times New Roman" w:cs="Times New Roman"/>
+          <w:sz w:val="24"/>
+          <w:lang w:val="en-GB"/>
+        </w:rPr>
+        <w:t>ly stored</w:t>
+      </w:r>
+      <w:r>
+        <w:rPr>
+          <w:rFonts w:ascii="Times New Roman" w:hAnsi="Times New Roman" w:cs="Times New Roman"/>
+          <w:sz w:val="24"/>
+          <w:lang w:val="en-GB"/>
+        </w:rPr>
+        <w:t xml:space="preserve"> results for comparison)</w:t>
+      </w:r>
+    </w:p>
+    <w:p>
+      <w:pPr>
+        <w:tabs>
+          <w:tab w:val="left" w:pos="1496"/>
+        </w:tabs>
+        <w:rPr>
+          <w:rFonts w:ascii="Times New Roman" w:hAnsi="Times New Roman" w:cs="Times New Roman"/>
+          <w:b/>
+          <w:sz w:val="24"/>
+          <w:lang w:val="en-GB"/>
+        </w:rPr>
+      </w:pPr>
+    </w:p>
+    <w:p>
+      <w:pPr>
+        <w:tabs>
+          <w:tab w:val="left" w:pos="1496"/>
+        </w:tabs>
+        <w:rPr>
+          <w:rFonts w:ascii="Times New Roman" w:hAnsi="Times New Roman" w:cs="Times New Roman"/>
+          <w:b/>
+          <w:sz w:val="24"/>
+          <w:lang w:val="en-GB"/>
+        </w:rPr>
+      </w:pPr>
+      <w:r>
+        <w:rPr>
+          <w:rFonts w:ascii="Times New Roman" w:hAnsi="Times New Roman" w:cs="Times New Roman"/>
+          <w:b/>
+          <w:sz w:val="24"/>
+          <w:lang w:val="en-GB"/>
+        </w:rPr>
+        <w:t>Alternative for database = cookies:</w:t>
+      </w:r>
+    </w:p>
+    <w:p>
+      <w:pPr>
+        <w:rPr>
+          <w:rFonts w:ascii="Times New Roman" w:hAnsi="Times New Roman" w:cs="Times New Roman"/>
+          <w:color w:val="000000"/>
+          <w:sz w:val="24"/>
+          <w:lang w:val="en-GB"/>
+        </w:rPr>
+      </w:pPr>
+      <w:r>
+        <w:rPr>
+          <w:rFonts w:ascii="Times New Roman" w:hAnsi="Times New Roman" w:cs="Times New Roman"/>
+          <w:color w:val="000000"/>
+          <w:sz w:val="24"/>
+          <w:lang w:val="en-GB"/>
+        </w:rPr>
+        <w:t xml:space="preserve">The </w:t>
+      </w:r>
+      <w:r>
+        <w:rPr>
+          <w:rFonts w:ascii="Times New Roman" w:hAnsi="Times New Roman" w:cs="Times New Roman"/>
+          <w:color w:val="000000"/>
+          <w:sz w:val="24"/>
+          <w:lang w:val="en-GB"/>
+        </w:rPr>
+        <w:t xml:space="preserve">reason why we chose to </w:t>
+      </w:r>
+      <w:r>
+        <w:rPr>
+          <w:rFonts w:ascii="Times New Roman" w:hAnsi="Times New Roman" w:cs="Times New Roman"/>
+          <w:color w:val="000000"/>
+          <w:sz w:val="24"/>
+          <w:lang w:val="en-GB"/>
+        </w:rPr>
+        <w:t xml:space="preserve">use </w:t>
+      </w:r>
+      <w:r>
+        <w:rPr>
+          <w:rFonts w:ascii="Times New Roman" w:hAnsi="Times New Roman" w:cs="Times New Roman"/>
+          <w:color w:val="000000"/>
+          <w:sz w:val="24"/>
+          <w:lang w:val="en-GB"/>
+        </w:rPr>
+        <w:t>a database instead of cookies when saving inputted data</w:t>
+      </w:r>
+      <w:r>
+        <w:rPr>
+          <w:rFonts w:ascii="Times New Roman" w:hAnsi="Times New Roman" w:cs="Times New Roman"/>
+          <w:color w:val="000000"/>
+          <w:sz w:val="24"/>
+          <w:lang w:val="en-GB"/>
+        </w:rPr>
+        <w:t>, calculated results</w:t>
+      </w:r>
+      <w:r>
+        <w:rPr>
+          <w:rFonts w:ascii="Times New Roman" w:hAnsi="Times New Roman" w:cs="Times New Roman"/>
+          <w:color w:val="000000"/>
+          <w:sz w:val="24"/>
+          <w:lang w:val="en-GB"/>
+        </w:rPr>
+        <w:t xml:space="preserve"> etc.</w:t>
+      </w:r>
+    </w:p>
+    <w:p>
+      <w:pPr>
+        <w:rPr>
+          <w:rFonts w:ascii="Times New Roman" w:hAnsi="Times New Roman" w:cs="Times New Roman"/>
+          <w:color w:val="000000"/>
+          <w:sz w:val="24"/>
+          <w:lang w:val="en-GB"/>
+        </w:rPr>
+      </w:pPr>
+      <w:r>
+        <w:rPr>
+          <w:rFonts w:ascii="Times New Roman" w:hAnsi="Times New Roman" w:cs="Times New Roman"/>
+          <w:color w:val="000000"/>
+          <w:sz w:val="24"/>
+          <w:lang w:val="en-GB"/>
+        </w:rPr>
+        <w:t xml:space="preserve">= </w:t>
+      </w:r>
+    </w:p>
+    <w:p>
+      <w:pPr>
+        <w:rPr>
+          <w:rFonts w:ascii="Times New Roman" w:hAnsi="Times New Roman" w:cs="Times New Roman"/>
+          <w:color w:val="000000"/>
+          <w:sz w:val="24"/>
+          <w:lang w:val="en-GB"/>
+        </w:rPr>
+      </w:pPr>
+      <w:r>
+        <w:rPr>
+          <w:rFonts w:ascii="Times New Roman" w:hAnsi="Times New Roman" w:cs="Times New Roman"/>
+          <w:color w:val="000000"/>
+          <w:sz w:val="24"/>
+          <w:lang w:val="en-GB"/>
+        </w:rPr>
+        <w:t>if you use a different computer or if you deleted your cookies, then all of your previously inputted</w:t>
+      </w:r>
+      <w:r>
+        <w:rPr>
+          <w:rFonts w:ascii="Times New Roman" w:hAnsi="Times New Roman" w:cs="Times New Roman"/>
+          <w:color w:val="000000"/>
+          <w:sz w:val="24"/>
+          <w:lang w:val="en-GB"/>
+        </w:rPr>
+        <w:t>/saved</w:t>
+      </w:r>
+      <w:r>
+        <w:rPr>
+          <w:rFonts w:ascii="Times New Roman" w:hAnsi="Times New Roman" w:cs="Times New Roman"/>
+          <w:color w:val="000000"/>
+          <w:sz w:val="24"/>
+          <w:lang w:val="en-GB"/>
+        </w:rPr>
+        <w:t xml:space="preserve"> data will not be available. It is also extremely </w:t>
+      </w:r>
+      <w:r>
+        <w:rPr>
+          <w:rFonts w:ascii="Times New Roman" w:hAnsi="Times New Roman" w:cs="Times New Roman"/>
+          <w:color w:val="000000"/>
+          <w:sz w:val="24"/>
+          <w:lang w:val="en-GB"/>
+        </w:rPr>
+        <w:t>annoying</w:t>
+      </w:r>
+      <w:r>
+        <w:rPr>
+          <w:rFonts w:ascii="Times New Roman" w:hAnsi="Times New Roman" w:cs="Times New Roman"/>
+          <w:color w:val="000000"/>
+          <w:sz w:val="24"/>
+          <w:lang w:val="en-GB"/>
+        </w:rPr>
+        <w:t xml:space="preserve"> to re-enter all of the several input values.</w:t>
+      </w:r>
+    </w:p>
+    <w:p>
+      <w:pPr>
+        <w:rPr>
+          <w:rFonts w:ascii="Times New Roman" w:hAnsi="Times New Roman" w:cs="Times New Roman"/>
+          <w:color w:val="000000"/>
+          <w:sz w:val="24"/>
+          <w:lang w:val="en-GB"/>
+        </w:rPr>
+      </w:pPr>
+    </w:p>
+    <w:p>
+      <w:pPr>
+        <w:rPr>
+          <w:rFonts w:ascii="Times New Roman" w:hAnsi="Times New Roman" w:cs="Times New Roman"/>
+          <w:b/>
+          <w:color w:val="000000"/>
           <w:sz w:val="28"/>
-          <w:lang w:val="en-GB"/>
-        </w:rPr>
-      </w:pPr>
-      <w:r>
-        <w:rPr>
-          <w:rFonts w:ascii="Times New Roman" w:hAnsi="Times New Roman" w:cs="Times New Roman"/>
-          <w:color w:val="000000"/>
-          <w:sz w:val="24"/>
-          <w:lang w:val="en-GB"/>
-        </w:rPr>
-        <w:t xml:space="preserve">reason why we chose to go for a database instead of cookies when saving inputted data etc. = if you use a different computer or if you deleted your cookies, then all of your previously </w:t>
-      </w:r>
-      <w:r>
-        <w:rPr>
-          <w:rFonts w:ascii="Times New Roman" w:hAnsi="Times New Roman" w:cs="Times New Roman"/>
-          <w:color w:val="000000"/>
-          <w:sz w:val="24"/>
-          <w:lang w:val="en-GB"/>
-        </w:rPr>
-        <w:lastRenderedPageBreak/>
-        <w:t>inputted data will not be available. It is also extremely annoying to re-enter all of the several input values.</w:t>
+          <w:u w:val="single"/>
+          <w:lang w:val="en-GB"/>
+        </w:rPr>
+      </w:pPr>
+      <w:r>
+        <w:rPr>
+          <w:rFonts w:ascii="Times New Roman" w:hAnsi="Times New Roman" w:cs="Times New Roman"/>
+          <w:b/>
+          <w:color w:val="000000"/>
+          <w:sz w:val="28"/>
+          <w:u w:val="single"/>
+          <w:lang w:val="en-GB"/>
+        </w:rPr>
+        <w:t>Detailed design</w:t>
+      </w:r>
+      <w:r>
+        <w:rPr>
+          <w:rFonts w:ascii="Times New Roman" w:hAnsi="Times New Roman" w:cs="Times New Roman"/>
+          <w:b/>
+          <w:color w:val="000000"/>
+          <w:sz w:val="28"/>
+          <w:u w:val="single"/>
+          <w:lang w:val="en-GB"/>
+        </w:rPr>
+        <w:t xml:space="preserve"> (what the </w:t>
+      </w:r>
+      <w:r>
+        <w:rPr>
+          <w:rFonts w:ascii="Times New Roman" w:hAnsi="Times New Roman" w:cs="Times New Roman"/>
+          <w:b/>
+          <w:color w:val="000000"/>
+          <w:sz w:val="28"/>
+          <w:u w:val="single"/>
+          <w:lang w:val="en-GB"/>
+        </w:rPr>
+        <w:t xml:space="preserve">available </w:t>
+      </w:r>
+      <w:bookmarkStart w:id="1" w:name="_GoBack"/>
+      <w:bookmarkEnd w:id="1"/>
+      <w:r>
+        <w:rPr>
+          <w:rFonts w:ascii="Times New Roman" w:hAnsi="Times New Roman" w:cs="Times New Roman"/>
+          <w:b/>
+          <w:color w:val="000000"/>
+          <w:sz w:val="28"/>
+          <w:u w:val="single"/>
+          <w:lang w:val="en-GB"/>
+        </w:rPr>
+        <w:t>database tables look like right now)</w:t>
+      </w:r>
+    </w:p>
+    <w:p>
+      <w:pPr>
+        <w:rPr>
+          <w:rFonts w:ascii="Times New Roman" w:hAnsi="Times New Roman" w:cs="Times New Roman"/>
+          <w:color w:val="000000"/>
+          <w:sz w:val="24"/>
+          <w:lang w:val="en-GB"/>
+        </w:rPr>
+      </w:pPr>
+      <w:r>
+        <w:rPr>
+          <w:rFonts w:ascii="Times New Roman" w:hAnsi="Times New Roman" w:cs="Times New Roman"/>
+          <w:color w:val="000000"/>
+          <w:sz w:val="24"/>
+          <w:lang w:val="en-GB"/>
+        </w:rPr>
+        <w:t xml:space="preserve">We have one database table for </w:t>
+      </w:r>
+      <w:r>
+        <w:rPr>
+          <w:rFonts w:ascii="Times New Roman" w:hAnsi="Times New Roman" w:cs="Times New Roman"/>
+          <w:color w:val="000000"/>
+          <w:sz w:val="24"/>
+          <w:lang w:val="en-GB"/>
+        </w:rPr>
+        <w:t xml:space="preserve">all </w:t>
+      </w:r>
+      <w:r>
+        <w:rPr>
+          <w:rFonts w:ascii="Times New Roman" w:hAnsi="Times New Roman" w:cs="Times New Roman"/>
+          <w:color w:val="000000"/>
+          <w:sz w:val="24"/>
+          <w:lang w:val="en-GB"/>
+        </w:rPr>
+        <w:t xml:space="preserve">of </w:t>
+      </w:r>
+      <w:r>
+        <w:rPr>
+          <w:rFonts w:ascii="Times New Roman" w:hAnsi="Times New Roman" w:cs="Times New Roman"/>
+          <w:color w:val="000000"/>
+          <w:sz w:val="24"/>
+          <w:lang w:val="en-GB"/>
+        </w:rPr>
+        <w:t>the users’</w:t>
+      </w:r>
+      <w:r>
+        <w:rPr>
+          <w:rFonts w:ascii="Times New Roman" w:hAnsi="Times New Roman" w:cs="Times New Roman"/>
+          <w:color w:val="000000"/>
+          <w:sz w:val="24"/>
+          <w:lang w:val="en-GB"/>
+        </w:rPr>
+        <w:t xml:space="preserve"> login data:</w:t>
+      </w:r>
+    </w:p>
+    <w:p>
+      <w:pPr>
+        <w:rPr>
+          <w:rFonts w:ascii="Times New Roman" w:hAnsi="Times New Roman" w:cs="Times New Roman"/>
+          <w:color w:val="000000"/>
+          <w:sz w:val="24"/>
+          <w:lang w:val="en-GB"/>
+        </w:rPr>
+      </w:pPr>
+      <w:r>
+        <w:rPr>
+          <w:noProof/>
+          <w:lang w:eastAsia="sv-SE"/>
+        </w:rPr>
+        <w:drawing>
+          <wp:inline distT="0" distB="0" distL="0" distR="0" wp14:anchorId="2C8C8CDB" wp14:editId="05631C4F">
+            <wp:extent cx="4779010" cy="1151840"/>
+            <wp:effectExtent l="0" t="0" r="2540" b="0"/>
+            <wp:docPr id="1" name="Bildobjekt 1"/>
+            <wp:cNvGraphicFramePr>
+              <a:graphicFrameLocks xmlns:a="http://schemas.openxmlformats.org/drawingml/2006/main" noChangeAspect="1"/>
+            </wp:cNvGraphicFramePr>
+            <a:graphic xmlns:a="http://schemas.openxmlformats.org/drawingml/2006/main">
+              <a:graphicData uri="http://schemas.openxmlformats.org/drawingml/2006/picture">
+                <pic:pic xmlns:pic="http://schemas.openxmlformats.org/drawingml/2006/picture">
+                  <pic:nvPicPr>
+                    <pic:cNvPr id="1" name=""/>
+                    <pic:cNvPicPr/>
+                  </pic:nvPicPr>
+                  <pic:blipFill rotWithShape="1">
+                    <a:blip r:embed="rId11"/>
+                    <a:srcRect l="17550" t="18864" r="3211" b="58528"/>
+                    <a:stretch/>
+                  </pic:blipFill>
+                  <pic:spPr bwMode="auto">
+                    <a:xfrm>
+                      <a:off x="0" y="0"/>
+                      <a:ext cx="4874826" cy="1174934"/>
+                    </a:xfrm>
+                    <a:prstGeom prst="rect">
+                      <a:avLst/>
+                    </a:prstGeom>
+                    <a:ln>
+                      <a:noFill/>
+                    </a:ln>
+                    <a:extLst>
+                      <a:ext uri="{53640926-AAD7-44D8-BBD7-CCE9431645EC}">
+                        <a14:shadowObscured xmlns:a14="http://schemas.microsoft.com/office/drawing/2010/main"/>
+                      </a:ext>
+                    </a:extLst>
+                  </pic:spPr>
+                </pic:pic>
+              </a:graphicData>
+            </a:graphic>
+          </wp:inline>
+        </w:drawing>
+      </w:r>
+    </w:p>
+    <w:p>
+      <w:pPr>
+        <w:rPr>
+          <w:rFonts w:ascii="Times New Roman" w:hAnsi="Times New Roman" w:cs="Times New Roman"/>
+          <w:color w:val="000000"/>
+          <w:sz w:val="24"/>
+          <w:lang w:val="en-GB"/>
+        </w:rPr>
+      </w:pPr>
+    </w:p>
+    <w:p>
+      <w:pPr>
+        <w:rPr>
+          <w:rFonts w:ascii="Times New Roman" w:hAnsi="Times New Roman" w:cs="Times New Roman"/>
+          <w:color w:val="000000"/>
+          <w:sz w:val="24"/>
+          <w:lang w:val="en-GB"/>
+        </w:rPr>
+      </w:pPr>
+      <w:r>
+        <w:rPr>
+          <w:rFonts w:ascii="Times New Roman" w:hAnsi="Times New Roman" w:cs="Times New Roman"/>
+          <w:color w:val="000000"/>
+          <w:sz w:val="24"/>
+          <w:lang w:val="en-GB"/>
+        </w:rPr>
+        <w:t xml:space="preserve">We have one database table each for the </w:t>
+      </w:r>
+      <w:r>
+        <w:rPr>
+          <w:rFonts w:ascii="Times New Roman" w:hAnsi="Times New Roman" w:cs="Times New Roman"/>
+          <w:b/>
+          <w:color w:val="000000"/>
+          <w:sz w:val="24"/>
+          <w:lang w:val="en-GB"/>
+        </w:rPr>
+        <w:t>default input data</w:t>
+      </w:r>
+      <w:r>
+        <w:rPr>
+          <w:rFonts w:ascii="Times New Roman" w:hAnsi="Times New Roman" w:cs="Times New Roman"/>
+          <w:color w:val="000000"/>
+          <w:sz w:val="24"/>
+          <w:lang w:val="en-GB"/>
+        </w:rPr>
+        <w:t xml:space="preserve"> of </w:t>
+      </w:r>
+      <w:r>
+        <w:rPr>
+          <w:rFonts w:ascii="Times New Roman" w:hAnsi="Times New Roman" w:cs="Times New Roman"/>
+          <w:color w:val="000000"/>
+          <w:sz w:val="24"/>
+          <w:lang w:val="en-GB"/>
+        </w:rPr>
+        <w:t xml:space="preserve">both </w:t>
+      </w:r>
+      <w:r>
+        <w:rPr>
+          <w:rFonts w:ascii="Times New Roman" w:hAnsi="Times New Roman" w:cs="Times New Roman"/>
+          <w:color w:val="000000"/>
+          <w:sz w:val="24"/>
+          <w:lang w:val="en-GB"/>
+        </w:rPr>
+        <w:t xml:space="preserve">private persons and others (e.g. companies) – which </w:t>
+      </w:r>
+      <w:r>
+        <w:rPr>
+          <w:rFonts w:ascii="Times New Roman" w:hAnsi="Times New Roman" w:cs="Times New Roman"/>
+          <w:color w:val="000000"/>
+          <w:sz w:val="24"/>
+          <w:lang w:val="en-GB"/>
+        </w:rPr>
+        <w:t>have the same field structure:</w:t>
+      </w:r>
+    </w:p>
+    <w:p>
+      <w:pPr>
+        <w:rPr>
+          <w:rFonts w:ascii="Times New Roman" w:hAnsi="Times New Roman" w:cs="Times New Roman"/>
+          <w:color w:val="000000"/>
+          <w:sz w:val="24"/>
+          <w:lang w:val="en-GB"/>
+        </w:rPr>
+      </w:pPr>
+      <w:r>
+        <w:rPr>
+          <w:noProof/>
+          <w:lang w:eastAsia="sv-SE"/>
+        </w:rPr>
+        <w:drawing>
+          <wp:inline distT="0" distB="0" distL="0" distR="0" wp14:anchorId="27AEC6CE" wp14:editId="04074A3C">
+            <wp:extent cx="5055708" cy="1470112"/>
+            <wp:effectExtent l="0" t="0" r="0" b="0"/>
+            <wp:docPr id="3" name="Bildobjekt 3"/>
+            <wp:cNvGraphicFramePr>
+              <a:graphicFrameLocks xmlns:a="http://schemas.openxmlformats.org/drawingml/2006/main" noChangeAspect="1"/>
+            </wp:cNvGraphicFramePr>
+            <a:graphic xmlns:a="http://schemas.openxmlformats.org/drawingml/2006/main">
+              <a:graphicData uri="http://schemas.openxmlformats.org/drawingml/2006/picture">
+                <pic:pic xmlns:pic="http://schemas.openxmlformats.org/drawingml/2006/picture">
+                  <pic:nvPicPr>
+                    <pic:cNvPr id="1" name=""/>
+                    <pic:cNvPicPr/>
+                  </pic:nvPicPr>
+                  <pic:blipFill rotWithShape="1">
+                    <a:blip r:embed="rId12"/>
+                    <a:srcRect l="17548" t="19020" r="1904" b="48081"/>
+                    <a:stretch/>
+                  </pic:blipFill>
+                  <pic:spPr bwMode="auto">
+                    <a:xfrm>
+                      <a:off x="0" y="0"/>
+                      <a:ext cx="5095212" cy="1481599"/>
+                    </a:xfrm>
+                    <a:prstGeom prst="rect">
+                      <a:avLst/>
+                    </a:prstGeom>
+                    <a:ln>
+                      <a:noFill/>
+                    </a:ln>
+                    <a:extLst>
+                      <a:ext uri="{53640926-AAD7-44D8-BBD7-CCE9431645EC}">
+                        <a14:shadowObscured xmlns:a14="http://schemas.microsoft.com/office/drawing/2010/main"/>
+                      </a:ext>
+                    </a:extLst>
+                  </pic:spPr>
+                </pic:pic>
+              </a:graphicData>
+            </a:graphic>
+          </wp:inline>
+        </w:drawing>
+      </w:r>
+    </w:p>
+    <w:p>
+      <w:pPr>
+        <w:rPr>
+          <w:rFonts w:ascii="Times New Roman" w:hAnsi="Times New Roman" w:cs="Times New Roman"/>
+          <w:color w:val="000000"/>
+          <w:sz w:val="24"/>
+          <w:lang w:val="en-GB"/>
+        </w:rPr>
+      </w:pPr>
+      <w:r>
+        <w:rPr>
+          <w:rFonts w:ascii="Times New Roman" w:hAnsi="Times New Roman" w:cs="Times New Roman"/>
+          <w:b/>
+          <w:color w:val="000000"/>
+          <w:sz w:val="24"/>
+          <w:lang w:val="en-GB"/>
+        </w:rPr>
+        <w:t xml:space="preserve">OBS. </w:t>
+      </w:r>
+      <w:r>
+        <w:rPr>
+          <w:rFonts w:ascii="Times New Roman" w:hAnsi="Times New Roman" w:cs="Times New Roman"/>
+          <w:color w:val="000000"/>
+          <w:sz w:val="24"/>
+          <w:lang w:val="en-GB"/>
+        </w:rPr>
+        <w:t xml:space="preserve">the database tables for the </w:t>
+      </w:r>
+      <w:r>
+        <w:rPr>
+          <w:rFonts w:ascii="Times New Roman" w:hAnsi="Times New Roman" w:cs="Times New Roman"/>
+          <w:b/>
+          <w:color w:val="000000"/>
+          <w:sz w:val="24"/>
+          <w:lang w:val="en-GB"/>
+        </w:rPr>
+        <w:t>extended input data</w:t>
+      </w:r>
+      <w:r>
+        <w:rPr>
+          <w:rFonts w:ascii="Times New Roman" w:hAnsi="Times New Roman" w:cs="Times New Roman"/>
+          <w:color w:val="000000"/>
+          <w:sz w:val="24"/>
+          <w:lang w:val="en-GB"/>
+        </w:rPr>
+        <w:t xml:space="preserve"> looks the same as the one above. (one each for private persons and others (e.g. companies). </w:t>
       </w:r>
     </w:p>
     <w:sectPr>
@@ -798,6 +1544,96 @@
 <file path=word/numbering.xml><?xml version="1.0" encoding="utf-8"?>
 <w:numbering xmlns:wpc="http://schemas.microsoft.com/office/word/2010/wordprocessingCanvas" xmlns:cx="http://schemas.microsoft.com/office/drawing/2014/chartex" xmlns:cx1="http://schemas.microsoft.com/office/drawing/2015/9/8/chartex" xmlns:cx2="http://schemas.microsoft.com/office/drawing/2015/10/21/chartex" xmlns:mc="http://schemas.openxmlformats.org/markup-compatibility/2006" xmlns:o="urn:schemas-microsoft-com:office:office" xmlns:r="http://schemas.openxmlformats.org/officeDocument/2006/relationships" xmlns:m="http://schemas.openxmlformats.org/officeDocument/2006/math" xmlns:v="urn:schemas-microsoft-com:vml" xmlns:wp14="http://schemas.microsoft.com/office/word/2010/wordprocessingDrawing" xmlns:wp="http://schemas.openxmlformats.org/drawingml/2006/wordprocessingDrawing" xmlns:w10="urn:schemas-microsoft-com:office:word" xmlns:w="http://schemas.openxmlformats.org/wordprocessingml/2006/main" xmlns:w14="http://schemas.microsoft.com/office/word/2010/wordml" xmlns:w15="http://schemas.microsoft.com/office/word/2012/wordml" xmlns:w16se="http://schemas.microsoft.com/office/word/2015/wordml/symex" xmlns:wpg="http://schemas.microsoft.com/office/word/2010/wordprocessingGroup" xmlns:wpi="http://schemas.microsoft.com/office/word/2010/wordprocessingInk" xmlns:wne="http://schemas.microsoft.com/office/word/2006/wordml" xmlns:wps="http://schemas.microsoft.com/office/word/2010/wordprocessingShape" mc:Ignorable="w14 w15 w16se wp14">
   <w:abstractNum w:abstractNumId="0" w15:restartNumberingAfterBreak="0">
+    <w:nsid w:val="1CB33C51"/>
+    <w:multiLevelType w:val="hybridMultilevel"/>
+    <w:tmpl w:val="1440446E"/>
+    <w:lvl w:ilvl="0" w:tplc="A0FECE4E">
+      <w:start w:val="1"/>
+      <w:numFmt w:val="decimal"/>
+      <w:lvlText w:val="%1."/>
+      <w:lvlJc w:val="left"/>
+      <w:pPr>
+        <w:ind w:left="720" w:hanging="360"/>
+      </w:pPr>
+      <w:rPr>
+        <w:rFonts w:hint="default"/>
+        <w:b/>
+      </w:rPr>
+    </w:lvl>
+    <w:lvl w:ilvl="1" w:tplc="041D0019" w:tentative="1">
+      <w:start w:val="1"/>
+      <w:numFmt w:val="lowerLetter"/>
+      <w:lvlText w:val="%2."/>
+      <w:lvlJc w:val="left"/>
+      <w:pPr>
+        <w:ind w:left="1440" w:hanging="360"/>
+      </w:pPr>
+    </w:lvl>
+    <w:lvl w:ilvl="2" w:tplc="041D001B" w:tentative="1">
+      <w:start w:val="1"/>
+      <w:numFmt w:val="lowerRoman"/>
+      <w:lvlText w:val="%3."/>
+      <w:lvlJc w:val="right"/>
+      <w:pPr>
+        <w:ind w:left="2160" w:hanging="180"/>
+      </w:pPr>
+    </w:lvl>
+    <w:lvl w:ilvl="3" w:tplc="041D000F" w:tentative="1">
+      <w:start w:val="1"/>
+      <w:numFmt w:val="decimal"/>
+      <w:lvlText w:val="%4."/>
+      <w:lvlJc w:val="left"/>
+      <w:pPr>
+        <w:ind w:left="2880" w:hanging="360"/>
+      </w:pPr>
+    </w:lvl>
+    <w:lvl w:ilvl="4" w:tplc="041D0019" w:tentative="1">
+      <w:start w:val="1"/>
+      <w:numFmt w:val="lowerLetter"/>
+      <w:lvlText w:val="%5."/>
+      <w:lvlJc w:val="left"/>
+      <w:pPr>
+        <w:ind w:left="3600" w:hanging="360"/>
+      </w:pPr>
+    </w:lvl>
+    <w:lvl w:ilvl="5" w:tplc="041D001B" w:tentative="1">
+      <w:start w:val="1"/>
+      <w:numFmt w:val="lowerRoman"/>
+      <w:lvlText w:val="%6."/>
+      <w:lvlJc w:val="right"/>
+      <w:pPr>
+        <w:ind w:left="4320" w:hanging="180"/>
+      </w:pPr>
+    </w:lvl>
+    <w:lvl w:ilvl="6" w:tplc="041D000F" w:tentative="1">
+      <w:start w:val="1"/>
+      <w:numFmt w:val="decimal"/>
+      <w:lvlText w:val="%7."/>
+      <w:lvlJc w:val="left"/>
+      <w:pPr>
+        <w:ind w:left="5040" w:hanging="360"/>
+      </w:pPr>
+    </w:lvl>
+    <w:lvl w:ilvl="7" w:tplc="041D0019" w:tentative="1">
+      <w:start w:val="1"/>
+      <w:numFmt w:val="lowerLetter"/>
+      <w:lvlText w:val="%8."/>
+      <w:lvlJc w:val="left"/>
+      <w:pPr>
+        <w:ind w:left="5760" w:hanging="360"/>
+      </w:pPr>
+    </w:lvl>
+    <w:lvl w:ilvl="8" w:tplc="041D001B" w:tentative="1">
+      <w:start w:val="1"/>
+      <w:numFmt w:val="lowerRoman"/>
+      <w:lvlText w:val="%9."/>
+      <w:lvlJc w:val="right"/>
+      <w:pPr>
+        <w:ind w:left="6480" w:hanging="180"/>
+      </w:pPr>
+    </w:lvl>
+  </w:abstractNum>
+  <w:abstractNum w:abstractNumId="1" w15:restartNumberingAfterBreak="0">
     <w:nsid w:val="50674F02"/>
     <w:multiLevelType w:val="hybridMultilevel"/>
     <w:tmpl w:val="6E7AB35A"/>
@@ -911,6 +1747,9 @@
     </w:lvl>
   </w:abstractNum>
   <w:num w:numId="1">
+    <w:abstractNumId w:val="1"/>
+  </w:num>
+  <w:num w:numId="2">
     <w:abstractNumId w:val="0"/>
   </w:num>
 </w:numbering>
@@ -1047,6 +1886,7 @@
     <w:lsdException w:name="HTML Sample" w:semiHidden="1" w:unhideWhenUsed="1"/>
     <w:lsdException w:name="HTML Typewriter" w:semiHidden="1" w:unhideWhenUsed="1"/>
     <w:lsdException w:name="HTML Variable" w:semiHidden="1" w:unhideWhenUsed="1"/>
+    <w:lsdException w:name="Normal Table" w:semiHidden="1" w:unhideWhenUsed="1"/>
     <w:lsdException w:name="annotation subject" w:semiHidden="1" w:unhideWhenUsed="1"/>
     <w:lsdException w:name="No List" w:semiHidden="1" w:unhideWhenUsed="1"/>
     <w:lsdException w:name="Outline List 1" w:semiHidden="1" w:unhideWhenUsed="1"/>
@@ -1093,8 +1933,10 @@
     <w:lsdException w:name="Table Subtle 2" w:semiHidden="1" w:unhideWhenUsed="1"/>
     <w:lsdException w:name="Table Web 1" w:semiHidden="1" w:unhideWhenUsed="1"/>
     <w:lsdException w:name="Table Web 2" w:semiHidden="1" w:unhideWhenUsed="1"/>
+    <w:lsdException w:name="Table Web 3" w:semiHidden="1" w:unhideWhenUsed="1"/>
     <w:lsdException w:name="Balloon Text" w:semiHidden="1" w:unhideWhenUsed="1"/>
     <w:lsdException w:name="Table Grid" w:uiPriority="39"/>
+    <w:lsdException w:name="Table Theme" w:semiHidden="1" w:unhideWhenUsed="1"/>
     <w:lsdException w:name="Placeholder Text" w:semiHidden="1"/>
     <w:lsdException w:name="No Spacing" w:uiPriority="1" w:qFormat="1"/>
     <w:lsdException w:name="Light Shading" w:uiPriority="60"/>

</xml_diff>